<commit_message>
[ADD] Este es mi 2.1 commit
</commit_message>
<xml_diff>
--- a/Actividad 3/[IPC1]Actividad3_202200182.docx
+++ b/Actividad 3/[IPC1]Actividad3_202200182.docx
@@ -4,7 +4,31 @@
   <w:body>
     <w:p>
       <w:r>
-        <w:t>Billy Alberto Garcia Cárdenas 202200182   “IPC Sección A”</w:t>
+        <w:t>Billy Alberto Garcia Cárdenas 202200182</w:t>
+      </w:r>
+      <w:proofErr w:type="gramStart"/>
+      <w:r>
+        <w:t xml:space="preserve">   “</w:t>
+      </w:r>
+      <w:proofErr w:type="gramEnd"/>
+      <w:r>
+        <w:t>IPC Sección A”</w:t>
+      </w:r>
+    </w:p>
+    <w:p>
+      <w:r>
+        <w:t xml:space="preserve">Repositorio </w:t>
+      </w:r>
+      <w:hyperlink r:id="rId4" w:history="1">
+        <w:r>
+          <w:rPr>
+            <w:rStyle w:val="Hyperlink"/>
+          </w:rPr>
+          <w:t>https://github.com/BillyGuC/IPC1_Actividades_202200182</w:t>
+        </w:r>
+      </w:hyperlink>
+      <w:r>
+        <w:t xml:space="preserve"> </w:t>
       </w:r>
     </w:p>
     <w:p>
@@ -30,7 +54,7 @@
                     </pic:cNvPicPr>
                   </pic:nvPicPr>
                   <pic:blipFill>
-                    <a:blip r:embed="rId4">
+                    <a:blip r:embed="rId5">
                       <a:extLst>
                         <a:ext uri="{28A0092B-C50C-407E-A947-70E740481C1C}">
                           <a14:useLocalDpi xmlns:a14="http://schemas.microsoft.com/office/drawing/2010/main" val="0"/>
@@ -85,7 +109,7 @@
                     </pic:cNvPicPr>
                   </pic:nvPicPr>
                   <pic:blipFill>
-                    <a:blip r:embed="rId5">
+                    <a:blip r:embed="rId6">
                       <a:extLst>
                         <a:ext uri="{28A0092B-C50C-407E-A947-70E740481C1C}">
                           <a14:useLocalDpi xmlns:a14="http://schemas.microsoft.com/office/drawing/2010/main" val="0"/>
@@ -148,7 +172,7 @@
                     </pic:cNvPicPr>
                   </pic:nvPicPr>
                   <pic:blipFill rotWithShape="1">
-                    <a:blip r:embed="rId6">
+                    <a:blip r:embed="rId7">
                       <a:extLst>
                         <a:ext uri="{28A0092B-C50C-407E-A947-70E740481C1C}">
                           <a14:useLocalDpi xmlns:a14="http://schemas.microsoft.com/office/drawing/2010/main" val="0"/>
@@ -208,7 +232,7 @@
                     </pic:cNvPicPr>
                   </pic:nvPicPr>
                   <pic:blipFill>
-                    <a:blip r:embed="rId7">
+                    <a:blip r:embed="rId8">
                       <a:extLst>
                         <a:ext uri="{28A0092B-C50C-407E-A947-70E740481C1C}">
                           <a14:useLocalDpi xmlns:a14="http://schemas.microsoft.com/office/drawing/2010/main" val="0"/>
@@ -1167,6 +1191,29 @@
       <w:spacing w:val="5"/>
     </w:rPr>
   </w:style>
+  <w:style w:type="character" w:styleId="Hyperlink">
+    <w:name w:val="Hyperlink"/>
+    <w:basedOn w:val="DefaultParagraphFont"/>
+    <w:uiPriority w:val="99"/>
+    <w:unhideWhenUsed/>
+    <w:rsid w:val="007D3751"/>
+    <w:rPr>
+      <w:color w:val="467886" w:themeColor="hyperlink"/>
+      <w:u w:val="single"/>
+    </w:rPr>
+  </w:style>
+  <w:style w:type="character" w:styleId="UnresolvedMention">
+    <w:name w:val="Unresolved Mention"/>
+    <w:basedOn w:val="DefaultParagraphFont"/>
+    <w:uiPriority w:val="99"/>
+    <w:semiHidden/>
+    <w:unhideWhenUsed/>
+    <w:rsid w:val="007D3751"/>
+    <w:rPr>
+      <w:color w:val="605E5C"/>
+      <w:shd w:val="clear" w:color="auto" w:fill="E1DFDD"/>
+    </w:rPr>
+  </w:style>
 </w:styles>
 </file>
 

</xml_diff>